<commit_message>
BAB 4 Selesai & Upload
</commit_message>
<xml_diff>
--- a/Main/Lembar Pengesahan.docx
+++ b/Main/Lembar Pengesahan.docx
@@ -10,8 +10,8 @@
           <w:rFonts w:ascii="Times New Roman" w:hAnsi="Times New Roman" w:cs="Times New Roman"/>
           <w:b/>
           <w:bCs/>
-          <w:sz w:val="32"/>
-          <w:szCs w:val="32"/>
+          <w:sz w:val="28"/>
+          <w:szCs w:val="28"/>
         </w:rPr>
       </w:pPr>
       <w:bookmarkStart w:id="0" w:name="_Hlk155359196"/>
@@ -21,10 +21,235 @@
           <w:rFonts w:ascii="Times New Roman" w:hAnsi="Times New Roman" w:cs="Times New Roman"/>
           <w:b/>
           <w:bCs/>
-          <w:sz w:val="32"/>
-          <w:szCs w:val="32"/>
-        </w:rPr>
-        <w:t xml:space="preserve">Sistem Pendukung Keputusan Dalam Rekrutmen System Engineer </w:t>
+          <w:sz w:val="28"/>
+          <w:szCs w:val="28"/>
+        </w:rPr>
+        <w:t>Sistem Pendukung Keputusan Dalam Rekrutmen System Engineer PT</w:t>
+      </w:r>
+      <w:r>
+        <w:rPr>
+          <w:rFonts w:ascii="Times New Roman" w:hAnsi="Times New Roman" w:cs="Times New Roman"/>
+          <w:b/>
+          <w:bCs/>
+          <w:sz w:val="28"/>
+          <w:szCs w:val="28"/>
+        </w:rPr>
+        <w:t xml:space="preserve"> </w:t>
+      </w:r>
+      <w:r>
+        <w:rPr>
+          <w:rFonts w:ascii="Times New Roman" w:hAnsi="Times New Roman" w:cs="Times New Roman"/>
+          <w:b/>
+          <w:bCs/>
+          <w:sz w:val="28"/>
+          <w:szCs w:val="28"/>
+        </w:rPr>
+        <w:t>Rackh Lintas Asia Cabang Jakarta dengan pendekatan </w:t>
+      </w:r>
+      <w:r>
+        <w:rPr>
+          <w:rFonts w:ascii="Times New Roman" w:hAnsi="Times New Roman" w:cs="Times New Roman"/>
+          <w:b/>
+          <w:bCs/>
+          <w:sz w:val="28"/>
+          <w:szCs w:val="28"/>
+        </w:rPr>
+        <w:br/>
+      </w:r>
+      <w:r>
+        <w:rPr>
+          <w:rFonts w:ascii="Times New Roman" w:hAnsi="Times New Roman" w:cs="Times New Roman"/>
+          <w:b/>
+          <w:bCs/>
+          <w:sz w:val="28"/>
+          <w:szCs w:val="28"/>
+        </w:rPr>
+        <w:t>Metode </w:t>
+      </w:r>
+      <w:r>
+        <w:rPr>
+          <w:rFonts w:ascii="Times New Roman" w:hAnsi="Times New Roman" w:cs="Times New Roman"/>
+          <w:b/>
+          <w:bCs/>
+          <w:sz w:val="28"/>
+          <w:szCs w:val="28"/>
+        </w:rPr>
+        <w:t>Additive Ra</w:t>
+      </w:r>
+      <w:r>
+        <w:rPr>
+          <w:rFonts w:ascii="Times New Roman" w:hAnsi="Times New Roman" w:cs="Times New Roman"/>
+          <w:b/>
+          <w:bCs/>
+          <w:sz w:val="28"/>
+          <w:szCs w:val="28"/>
+        </w:rPr>
+        <w:t>t</w:t>
+      </w:r>
+      <w:r>
+        <w:rPr>
+          <w:rFonts w:ascii="Times New Roman" w:hAnsi="Times New Roman" w:cs="Times New Roman"/>
+          <w:b/>
+          <w:bCs/>
+          <w:sz w:val="28"/>
+          <w:szCs w:val="28"/>
+        </w:rPr>
+        <w:t>io Assesment (</w:t>
+      </w:r>
+      <w:r>
+        <w:rPr>
+          <w:rFonts w:ascii="Times New Roman" w:hAnsi="Times New Roman" w:cs="Times New Roman"/>
+          <w:b/>
+          <w:bCs/>
+          <w:sz w:val="28"/>
+          <w:szCs w:val="28"/>
+        </w:rPr>
+        <w:t>ARAS</w:t>
+      </w:r>
+      <w:r>
+        <w:rPr>
+          <w:rFonts w:ascii="Times New Roman" w:hAnsi="Times New Roman" w:cs="Times New Roman"/>
+          <w:b/>
+          <w:bCs/>
+          <w:sz w:val="28"/>
+          <w:szCs w:val="28"/>
+        </w:rPr>
+        <w:t>)</w:t>
+      </w:r>
+    </w:p>
+    <w:p>
+      <w:pPr>
+        <w:spacing w:line="240" w:lineRule="auto"/>
+        <w:jc w:val="center"/>
+        <w:rPr>
+          <w:rFonts w:ascii="Times New Roman" w:hAnsi="Times New Roman" w:cs="Times New Roman"/>
+          <w:b/>
+          <w:bCs/>
+          <w:sz w:val="28"/>
+          <w:szCs w:val="28"/>
+        </w:rPr>
+      </w:pPr>
+    </w:p>
+    <w:p>
+      <w:pPr>
+        <w:spacing w:line="240" w:lineRule="auto"/>
+        <w:jc w:val="center"/>
+        <w:rPr>
+          <w:rFonts w:ascii="Times New Roman" w:hAnsi="Times New Roman" w:cs="Times New Roman"/>
+          <w:b/>
+          <w:bCs/>
+          <w:sz w:val="28"/>
+          <w:szCs w:val="28"/>
+        </w:rPr>
+      </w:pPr>
+      <w:r>
+        <w:rPr>
+          <w:rFonts w:ascii="Times New Roman" w:hAnsi="Times New Roman" w:cs="Times New Roman"/>
+          <w:b/>
+          <w:bCs/>
+          <w:sz w:val="28"/>
+          <w:szCs w:val="28"/>
+        </w:rPr>
+        <w:t>SKRIPSI</w:t>
+      </w:r>
+    </w:p>
+    <w:p>
+      <w:pPr>
+        <w:spacing w:line="240" w:lineRule="auto"/>
+        <w:jc w:val="center"/>
+        <w:rPr>
+          <w:rFonts w:ascii="Times New Roman" w:hAnsi="Times New Roman" w:cs="Times New Roman"/>
+          <w:b/>
+          <w:bCs/>
+          <w:sz w:val="28"/>
+          <w:szCs w:val="28"/>
+        </w:rPr>
+      </w:pPr>
+    </w:p>
+    <w:p>
+      <w:pPr>
+        <w:spacing w:line="276" w:lineRule="auto"/>
+        <w:jc w:val="center"/>
+        <w:rPr>
+          <w:rFonts w:ascii="Times New Roman" w:hAnsi="Times New Roman" w:cs="Times New Roman"/>
+          <w:b/>
+          <w:bCs/>
+          <w:sz w:val="24"/>
+          <w:szCs w:val="24"/>
+        </w:rPr>
+      </w:pPr>
+      <w:r>
+        <w:rPr>
+          <w:rFonts w:ascii="Times New Roman" w:hAnsi="Times New Roman" w:cs="Times New Roman"/>
+          <w:b/>
+          <w:bCs/>
+          <w:sz w:val="24"/>
+          <w:szCs w:val="24"/>
+        </w:rPr>
+        <w:t>Diajukan Guna Memenuhi Salah Satu Syarat</w:t>
+      </w:r>
+      <w:r>
+        <w:rPr>
+          <w:rFonts w:ascii="Times New Roman" w:hAnsi="Times New Roman" w:cs="Times New Roman"/>
+          <w:b/>
+          <w:bCs/>
+          <w:sz w:val="24"/>
+          <w:szCs w:val="24"/>
+        </w:rPr>
+        <w:br/>
+      </w:r>
+      <w:r>
+        <w:rPr>
+          <w:rFonts w:ascii="Times New Roman" w:hAnsi="Times New Roman" w:cs="Times New Roman"/>
+          <w:b/>
+          <w:bCs/>
+          <w:sz w:val="24"/>
+          <w:szCs w:val="24"/>
+        </w:rPr>
+        <w:t>Untuk Menyelesaikan Pendidikan Strata 1</w:t>
+      </w:r>
+      <w:r>
+        <w:rPr>
+          <w:rFonts w:ascii="Times New Roman" w:hAnsi="Times New Roman" w:cs="Times New Roman"/>
+          <w:b/>
+          <w:bCs/>
+          <w:sz w:val="24"/>
+          <w:szCs w:val="24"/>
+        </w:rPr>
+        <w:br/>
+      </w:r>
+      <w:r>
+        <w:rPr>
+          <w:rFonts w:ascii="Times New Roman" w:hAnsi="Times New Roman" w:cs="Times New Roman"/>
+          <w:b/>
+          <w:bCs/>
+          <w:sz w:val="24"/>
+          <w:szCs w:val="24"/>
+        </w:rPr>
+        <w:t>Program Studi Sistem Informasi</w:t>
+      </w:r>
+    </w:p>
+    <w:p>
+      <w:pPr>
+        <w:spacing w:line="240" w:lineRule="auto"/>
+        <w:jc w:val="center"/>
+        <w:rPr>
+          <w:rFonts w:ascii="Times New Roman" w:hAnsi="Times New Roman" w:cs="Times New Roman"/>
+          <w:b/>
+          <w:bCs/>
+          <w:sz w:val="24"/>
+          <w:szCs w:val="24"/>
+        </w:rPr>
+      </w:pPr>
+      <w:r>
+        <w:rPr>
+          <w:rFonts w:ascii="Times New Roman" w:hAnsi="Times New Roman" w:cs="Times New Roman"/>
+          <w:b/>
+          <w:bCs/>
+          <w:sz w:val="24"/>
+          <w:szCs w:val="24"/>
+        </w:rPr>
+        <w:t xml:space="preserve">Disusun </w:t>
       </w:r>
       <w:proofErr w:type="gramStart"/>
       <w:r>
@@ -32,71 +257,12 @@
           <w:rFonts w:ascii="Times New Roman" w:hAnsi="Times New Roman" w:cs="Times New Roman"/>
           <w:b/>
           <w:bCs/>
-          <w:sz w:val="32"/>
-          <w:szCs w:val="32"/>
-        </w:rPr>
-        <w:t>PT.Rackh</w:t>
+          <w:sz w:val="24"/>
+          <w:szCs w:val="24"/>
+        </w:rPr>
+        <w:t>Oleh :</w:t>
       </w:r>
       <w:proofErr w:type="gramEnd"/>
-      <w:r>
-        <w:rPr>
-          <w:rFonts w:ascii="Times New Roman" w:hAnsi="Times New Roman" w:cs="Times New Roman"/>
-          <w:b/>
-          <w:bCs/>
-          <w:sz w:val="32"/>
-          <w:szCs w:val="32"/>
-        </w:rPr>
-        <w:t xml:space="preserve"> Lintas Asia Cabang Jakarta dengan pendekatan Metode ARAS</w:t>
-      </w:r>
-    </w:p>
-    <w:p>
-      <w:pPr>
-        <w:spacing w:line="240" w:lineRule="auto"/>
-        <w:jc w:val="center"/>
-        <w:rPr>
-          <w:rFonts w:ascii="Times New Roman" w:hAnsi="Times New Roman" w:cs="Times New Roman"/>
-          <w:b/>
-          <w:bCs/>
-          <w:sz w:val="32"/>
-          <w:szCs w:val="32"/>
-        </w:rPr>
-      </w:pPr>
-    </w:p>
-    <w:p>
-      <w:pPr>
-        <w:spacing w:line="240" w:lineRule="auto"/>
-        <w:jc w:val="center"/>
-        <w:rPr>
-          <w:rFonts w:ascii="Times New Roman" w:hAnsi="Times New Roman" w:cs="Times New Roman"/>
-          <w:b/>
-          <w:bCs/>
-          <w:sz w:val="32"/>
-          <w:szCs w:val="32"/>
-        </w:rPr>
-      </w:pPr>
-      <w:r>
-        <w:rPr>
-          <w:rFonts w:ascii="Times New Roman" w:hAnsi="Times New Roman" w:cs="Times New Roman"/>
-          <w:b/>
-          <w:bCs/>
-          <w:sz w:val="32"/>
-          <w:szCs w:val="32"/>
-        </w:rPr>
-        <w:t>SKRIPSI</w:t>
-      </w:r>
-    </w:p>
-    <w:p>
-      <w:pPr>
-        <w:spacing w:line="480" w:lineRule="auto"/>
-        <w:jc w:val="center"/>
-        <w:rPr>
-          <w:rFonts w:ascii="Times New Roman" w:hAnsi="Times New Roman" w:cs="Times New Roman"/>
-          <w:b/>
-          <w:bCs/>
-          <w:sz w:val="28"/>
-          <w:szCs w:val="28"/>
-        </w:rPr>
-      </w:pPr>
     </w:p>
     <w:p>
       <w:pPr>
@@ -106,141 +272,17 @@
           <w:rFonts w:ascii="Times New Roman" w:hAnsi="Times New Roman" w:cs="Times New Roman"/>
           <w:b/>
           <w:bCs/>
-          <w:sz w:val="24"/>
-          <w:szCs w:val="24"/>
-        </w:rPr>
-      </w:pPr>
-      <w:r>
-        <w:rPr>
-          <w:rFonts w:ascii="Times New Roman" w:hAnsi="Times New Roman" w:cs="Times New Roman"/>
-          <w:b/>
-          <w:bCs/>
-          <w:sz w:val="24"/>
-          <w:szCs w:val="24"/>
-        </w:rPr>
-        <w:t>Diajukan Guna Memenuhi Salah Satu Syarat</w:t>
-      </w:r>
-      <w:r>
-        <w:rPr>
-          <w:rFonts w:ascii="Times New Roman" w:hAnsi="Times New Roman" w:cs="Times New Roman"/>
-          <w:b/>
-          <w:bCs/>
-          <w:sz w:val="24"/>
-          <w:szCs w:val="24"/>
-        </w:rPr>
-        <w:br/>
-      </w:r>
-      <w:r>
-        <w:rPr>
-          <w:rFonts w:ascii="Times New Roman" w:hAnsi="Times New Roman" w:cs="Times New Roman"/>
-          <w:b/>
-          <w:bCs/>
-          <w:sz w:val="24"/>
-          <w:szCs w:val="24"/>
-        </w:rPr>
-        <w:t>Untuk Menyelesaikan Pendidikan Strata 1</w:t>
-      </w:r>
-      <w:r>
-        <w:rPr>
-          <w:rFonts w:ascii="Times New Roman" w:hAnsi="Times New Roman" w:cs="Times New Roman"/>
-          <w:b/>
-          <w:bCs/>
-          <w:sz w:val="24"/>
-          <w:szCs w:val="24"/>
-        </w:rPr>
-        <w:br/>
-      </w:r>
-      <w:r>
-        <w:rPr>
-          <w:rFonts w:ascii="Times New Roman" w:hAnsi="Times New Roman" w:cs="Times New Roman"/>
-          <w:b/>
-          <w:bCs/>
-          <w:sz w:val="24"/>
-          <w:szCs w:val="24"/>
-        </w:rPr>
-        <w:t>Program Studi Sistem Informasi</w:t>
-      </w:r>
-    </w:p>
-    <w:p>
-      <w:pPr>
-        <w:spacing w:line="480" w:lineRule="auto"/>
-        <w:jc w:val="center"/>
-        <w:rPr>
-          <w:rFonts w:ascii="Times New Roman" w:hAnsi="Times New Roman" w:cs="Times New Roman"/>
-          <w:b/>
-          <w:bCs/>
-          <w:sz w:val="24"/>
-          <w:szCs w:val="24"/>
-        </w:rPr>
-      </w:pPr>
-    </w:p>
-    <w:p>
-      <w:pPr>
-        <w:spacing w:line="360" w:lineRule="auto"/>
-        <w:jc w:val="center"/>
-        <w:rPr>
-          <w:rFonts w:ascii="Times New Roman" w:hAnsi="Times New Roman" w:cs="Times New Roman"/>
-          <w:b/>
-          <w:bCs/>
-          <w:sz w:val="24"/>
-          <w:szCs w:val="24"/>
-        </w:rPr>
-      </w:pPr>
-      <w:r>
-        <w:rPr>
-          <w:rFonts w:ascii="Times New Roman" w:hAnsi="Times New Roman" w:cs="Times New Roman"/>
-          <w:b/>
-          <w:bCs/>
-          <w:sz w:val="24"/>
-          <w:szCs w:val="24"/>
-        </w:rPr>
-        <w:t xml:space="preserve">Disusun </w:t>
-      </w:r>
-      <w:proofErr w:type="gramStart"/>
-      <w:r>
-        <w:rPr>
-          <w:rFonts w:ascii="Times New Roman" w:hAnsi="Times New Roman" w:cs="Times New Roman"/>
-          <w:b/>
-          <w:bCs/>
-          <w:sz w:val="24"/>
-          <w:szCs w:val="24"/>
-        </w:rPr>
-        <w:t>Oleh :</w:t>
-      </w:r>
-      <w:proofErr w:type="gramEnd"/>
-    </w:p>
-    <w:p>
-      <w:pPr>
-        <w:spacing w:line="480" w:lineRule="auto"/>
-        <w:jc w:val="center"/>
-        <w:rPr>
-          <w:rFonts w:ascii="Times New Roman" w:hAnsi="Times New Roman" w:cs="Times New Roman"/>
-          <w:b/>
-          <w:bCs/>
-          <w:sz w:val="24"/>
-          <w:szCs w:val="24"/>
-        </w:rPr>
-      </w:pPr>
-    </w:p>
-    <w:p>
-      <w:pPr>
-        <w:spacing w:line="360" w:lineRule="auto"/>
-        <w:jc w:val="center"/>
-        <w:rPr>
-          <w:rFonts w:ascii="Times New Roman" w:hAnsi="Times New Roman" w:cs="Times New Roman"/>
-          <w:b/>
-          <w:bCs/>
-          <w:sz w:val="24"/>
-          <w:szCs w:val="24"/>
-        </w:rPr>
-      </w:pPr>
-      <w:r>
-        <w:rPr>
-          <w:rFonts w:ascii="Times New Roman" w:hAnsi="Times New Roman" w:cs="Times New Roman"/>
-          <w:b/>
-          <w:bCs/>
-          <w:sz w:val="24"/>
-          <w:szCs w:val="24"/>
+          <w:sz w:val="28"/>
+          <w:szCs w:val="28"/>
+        </w:rPr>
+      </w:pPr>
+      <w:r>
+        <w:rPr>
+          <w:rFonts w:ascii="Times New Roman" w:hAnsi="Times New Roman" w:cs="Times New Roman"/>
+          <w:b/>
+          <w:bCs/>
+          <w:sz w:val="28"/>
+          <w:szCs w:val="28"/>
           <w:u w:val="single"/>
         </w:rPr>
         <w:t>JUNIOR HAMDAN NASUTION</w:t>
@@ -250,8 +292,8 @@
           <w:rFonts w:ascii="Times New Roman" w:hAnsi="Times New Roman" w:cs="Times New Roman"/>
           <w:b/>
           <w:bCs/>
-          <w:sz w:val="24"/>
-          <w:szCs w:val="24"/>
+          <w:sz w:val="28"/>
+          <w:szCs w:val="28"/>
         </w:rPr>
         <w:br/>
         <w:t>2020020252</w:t>
@@ -271,7 +313,7 @@
           <w:noProof/>
         </w:rPr>
         <w:drawing>
-          <wp:anchor distT="0" distB="0" distL="114300" distR="114300" simplePos="0" relativeHeight="251659264" behindDoc="1" locked="0" layoutInCell="1" allowOverlap="1" wp14:anchorId="1D86D6A4" wp14:editId="58E507AD">
+          <wp:anchor distT="0" distB="0" distL="114300" distR="114300" simplePos="0" relativeHeight="251659264" behindDoc="1" locked="0" layoutInCell="1" allowOverlap="1" wp14:anchorId="1D86D6A4" wp14:editId="56248B6E">
             <wp:simplePos x="0" y="0"/>
             <wp:positionH relativeFrom="margin">
               <wp:align>center</wp:align>
@@ -279,26 +321,29 @@
             <wp:positionV relativeFrom="paragraph">
               <wp:posOffset>10160</wp:posOffset>
             </wp:positionV>
-            <wp:extent cx="1659255" cy="1659255"/>
-            <wp:effectExtent l="0" t="0" r="0" b="0"/>
+            <wp:extent cx="1803600" cy="1803600"/>
+            <wp:effectExtent l="0" t="0" r="0" b="6350"/>
             <wp:wrapTight wrapText="bothSides">
               <wp:wrapPolygon edited="0">
-                <wp:start x="9920" y="0"/>
-                <wp:lineTo x="6696" y="1488"/>
-                <wp:lineTo x="744" y="4960"/>
-                <wp:lineTo x="248" y="5704"/>
-                <wp:lineTo x="496" y="16367"/>
-                <wp:lineTo x="6200" y="19839"/>
-                <wp:lineTo x="9920" y="21327"/>
-                <wp:lineTo x="10168" y="21327"/>
-                <wp:lineTo x="11408" y="21327"/>
-                <wp:lineTo x="11656" y="21327"/>
-                <wp:lineTo x="14879" y="19839"/>
-                <wp:lineTo x="21079" y="16119"/>
-                <wp:lineTo x="20831" y="5208"/>
-                <wp:lineTo x="18599" y="3720"/>
-                <wp:lineTo x="11160" y="0"/>
-                <wp:lineTo x="9920" y="0"/>
+                <wp:start x="10039" y="0"/>
+                <wp:lineTo x="7073" y="1369"/>
+                <wp:lineTo x="685" y="5020"/>
+                <wp:lineTo x="228" y="5476"/>
+                <wp:lineTo x="685" y="16428"/>
+                <wp:lineTo x="2282" y="18254"/>
+                <wp:lineTo x="3879" y="18254"/>
+                <wp:lineTo x="10039" y="21448"/>
+                <wp:lineTo x="10268" y="21448"/>
+                <wp:lineTo x="11408" y="21448"/>
+                <wp:lineTo x="11865" y="21448"/>
+                <wp:lineTo x="17341" y="18482"/>
+                <wp:lineTo x="19166" y="18254"/>
+                <wp:lineTo x="20992" y="16200"/>
+                <wp:lineTo x="21220" y="5704"/>
+                <wp:lineTo x="20535" y="4792"/>
+                <wp:lineTo x="14146" y="1369"/>
+                <wp:lineTo x="11180" y="0"/>
+                <wp:lineTo x="10039" y="0"/>
               </wp:wrapPolygon>
             </wp:wrapTight>
             <wp:docPr id="609662570" name="Picture 1"/>
@@ -330,7 +375,7 @@
                   <pic:spPr bwMode="auto">
                     <a:xfrm>
                       <a:off x="0" y="0"/>
-                      <a:ext cx="1659255" cy="1659255"/>
+                      <a:ext cx="1803600" cy="1803600"/>
                     </a:xfrm>
                     <a:prstGeom prst="rect">
                       <a:avLst/>
@@ -389,6 +434,19 @@
     <w:p>
       <w:pPr>
         <w:jc w:val="center"/>
+        <w:rPr>
+          <w:rFonts w:ascii="Times New Roman" w:hAnsi="Times New Roman" w:cs="Times New Roman"/>
+          <w:b/>
+          <w:bCs/>
+          <w:sz w:val="32"/>
+          <w:szCs w:val="32"/>
+        </w:rPr>
+        <w:sectPr>
+          <w:pgSz w:w="11906" w:h="16838"/>
+          <w:pgMar w:top="1440" w:right="1440" w:bottom="1440" w:left="1440" w:header="708" w:footer="708" w:gutter="0"/>
+          <w:cols w:space="708"/>
+          <w:docGrid w:linePitch="360"/>
+        </w:sectPr>
       </w:pPr>
       <w:r>
         <w:br/>
@@ -408,8 +466,8 @@
           <w:rFonts w:ascii="Times New Roman" w:hAnsi="Times New Roman" w:cs="Times New Roman"/>
           <w:b/>
           <w:bCs/>
-          <w:sz w:val="24"/>
-          <w:szCs w:val="24"/>
+          <w:sz w:val="32"/>
+          <w:szCs w:val="32"/>
         </w:rPr>
         <w:br/>
         <w:t>TRIGUNA DHARMA</w:t>
@@ -419,8 +477,8 @@
           <w:rFonts w:ascii="Times New Roman" w:hAnsi="Times New Roman" w:cs="Times New Roman"/>
           <w:b/>
           <w:bCs/>
-          <w:sz w:val="24"/>
-          <w:szCs w:val="24"/>
+          <w:sz w:val="32"/>
+          <w:szCs w:val="32"/>
         </w:rPr>
         <w:br/>
         <w:t>MEDAN</w:t>
@@ -430,16 +488,13 @@
           <w:rFonts w:ascii="Times New Roman" w:hAnsi="Times New Roman" w:cs="Times New Roman"/>
           <w:b/>
           <w:bCs/>
-          <w:sz w:val="24"/>
-          <w:szCs w:val="24"/>
+          <w:sz w:val="32"/>
+          <w:szCs w:val="32"/>
         </w:rPr>
         <w:br/>
         <w:t>2024</w:t>
       </w:r>
     </w:p>
-    <w:p/>
-    <w:p/>
-    <w:p/>
     <w:p>
       <w:pPr>
         <w:spacing w:line="480" w:lineRule="auto"/>

</xml_diff>